<commit_message>
update docx RMI - Java , RMI test
</commit_message>
<xml_diff>
--- a/Document/RMI - Java.docx
+++ b/Document/RMI - Java.docx
@@ -1564,8 +1564,6 @@
         </w:rPr>
         <w:t>.</w:t>
       </w:r>
-      <w:bookmarkStart w:id="0" w:name="_GoBack"/>
-      <w:bookmarkEnd w:id="0"/>
     </w:p>
     <w:p>
       <w:pPr>
@@ -7790,7 +7788,161 @@
       </w:r>
       <w:proofErr w:type="spellEnd"/>
     </w:p>
-    <w:p/>
+    <w:p>
+      <w:pPr>
+        <w:shd w:val="clear" w:color="auto" w:fill="FFFFFF"/>
+        <w:spacing w:before="360" w:after="0" w:line="240" w:lineRule="auto"/>
+        <w:rPr>
+          <w:rFonts w:ascii="Segoe UI" w:eastAsia="Times New Roman" w:hAnsi="Segoe UI" w:cs="Segoe UI"/>
+          <w:color w:val="1B1B1B"/>
+          <w:spacing w:val="-1"/>
+          <w:sz w:val="27"/>
+          <w:szCs w:val="27"/>
+        </w:rPr>
+      </w:pPr>
+    </w:p>
+    <w:p>
+      <w:pPr>
+        <w:shd w:val="clear" w:color="auto" w:fill="FFFFFF"/>
+        <w:spacing w:before="360" w:after="0" w:line="240" w:lineRule="auto"/>
+        <w:rPr>
+          <w:rFonts w:ascii="Segoe UI" w:eastAsia="Times New Roman" w:hAnsi="Segoe UI" w:cs="Segoe UI"/>
+          <w:color w:val="1B1B1B"/>
+          <w:spacing w:val="-1"/>
+          <w:sz w:val="27"/>
+          <w:szCs w:val="27"/>
+        </w:rPr>
+      </w:pPr>
+      <w:bookmarkStart w:id="0" w:name="_GoBack"/>
+      <w:bookmarkEnd w:id="0"/>
+    </w:p>
+    <w:p>
+      <w:pPr>
+        <w:shd w:val="clear" w:color="auto" w:fill="FFFFFF"/>
+        <w:spacing w:before="360" w:after="0" w:line="240" w:lineRule="auto"/>
+        <w:rPr>
+          <w:rFonts w:ascii="Segoe UI" w:eastAsia="Times New Roman" w:hAnsi="Segoe UI" w:cs="Segoe UI"/>
+          <w:color w:val="1B1B1B"/>
+          <w:spacing w:val="-1"/>
+          <w:sz w:val="27"/>
+          <w:szCs w:val="27"/>
+        </w:rPr>
+      </w:pPr>
+      <w:proofErr w:type="gramStart"/>
+      <w:r>
+        <w:rPr>
+          <w:rFonts w:ascii="Segoe UI" w:eastAsia="Times New Roman" w:hAnsi="Segoe UI" w:cs="Segoe UI"/>
+          <w:color w:val="1B1B1B"/>
+          <w:spacing w:val="-1"/>
+          <w:sz w:val="27"/>
+          <w:szCs w:val="27"/>
+        </w:rPr>
+        <w:t>Tutorial  :</w:t>
+      </w:r>
+      <w:proofErr w:type="gramEnd"/>
+      <w:r>
+        <w:rPr>
+          <w:rFonts w:ascii="Segoe UI" w:eastAsia="Times New Roman" w:hAnsi="Segoe UI" w:cs="Segoe UI"/>
+          <w:color w:val="1B1B1B"/>
+          <w:spacing w:val="-1"/>
+          <w:sz w:val="27"/>
+          <w:szCs w:val="27"/>
+        </w:rPr>
+        <w:t xml:space="preserve"> </w:t>
+      </w:r>
+      <w:hyperlink r:id="rId7" w:history="1">
+        <w:r>
+          <w:rPr>
+            <w:rStyle w:val="Hyperlink"/>
+            <w:rFonts w:ascii="Segoe UI" w:eastAsia="Times New Roman" w:hAnsi="Segoe UI" w:cs="Segoe UI"/>
+            <w:spacing w:val="-1"/>
+            <w:sz w:val="27"/>
+            <w:szCs w:val="27"/>
+          </w:rPr>
+          <w:t>https://o7planning.org/vi/10171/huong-dan-goi-phuong-thuc-tu-xa-voi-java-rmi</w:t>
+        </w:r>
+      </w:hyperlink>
+    </w:p>
+    <w:p>
+      <w:pPr>
+        <w:shd w:val="clear" w:color="auto" w:fill="F6F6F5"/>
+        <w:spacing w:before="75" w:after="75"/>
+        <w:jc w:val="both"/>
+        <w:rPr>
+          <w:rFonts w:ascii="HelveticaNeueLight" w:hAnsi="HelveticaNeueLight"/>
+          <w:color w:val="000000"/>
+        </w:rPr>
+      </w:pPr>
+      <w:r>
+        <w:rPr>
+          <w:rFonts w:ascii="HelveticaNeueLight" w:hAnsi="HelveticaNeueLight"/>
+          <w:noProof/>
+          <w:color w:val="000000"/>
+        </w:rPr>
+        <w:lastRenderedPageBreak/>
+        <w:drawing>
+          <wp:inline distT="0" distB="0" distL="0" distR="0" wp14:anchorId="3B9152C5" wp14:editId="78D1FAE0">
+            <wp:extent cx="5753100" cy="2369820"/>
+            <wp:effectExtent l="0" t="0" r="0" b="0"/>
+            <wp:docPr id="10" name="Picture 10" descr="https://o7planning.org/vi/10171/cache/images/i/13383.png"/>
+            <wp:cNvGraphicFramePr>
+              <a:graphicFrameLocks xmlns:a="http://schemas.openxmlformats.org/drawingml/2006/main" noChangeAspect="1"/>
+            </wp:cNvGraphicFramePr>
+            <a:graphic xmlns:a="http://schemas.openxmlformats.org/drawingml/2006/main">
+              <a:graphicData uri="http://schemas.openxmlformats.org/drawingml/2006/picture">
+                <pic:pic xmlns:pic="http://schemas.openxmlformats.org/drawingml/2006/picture">
+                  <pic:nvPicPr>
+                    <pic:cNvPr id="0" name="Picture 36" descr="https://o7planning.org/vi/10171/cache/images/i/13383.png"/>
+                    <pic:cNvPicPr>
+                      <a:picLocks noChangeAspect="1" noChangeArrowheads="1"/>
+                    </pic:cNvPicPr>
+                  </pic:nvPicPr>
+                  <pic:blipFill>
+                    <a:blip r:embed="rId8">
+                      <a:extLst>
+                        <a:ext uri="{28A0092B-C50C-407E-A947-70E740481C1C}">
+                          <a14:useLocalDpi xmlns:a14="http://schemas.microsoft.com/office/drawing/2010/main" val="0"/>
+                        </a:ext>
+                      </a:extLst>
+                    </a:blip>
+                    <a:srcRect/>
+                    <a:stretch>
+                      <a:fillRect/>
+                    </a:stretch>
+                  </pic:blipFill>
+                  <pic:spPr bwMode="auto">
+                    <a:xfrm>
+                      <a:off x="0" y="0"/>
+                      <a:ext cx="5753100" cy="2369820"/>
+                    </a:xfrm>
+                    <a:prstGeom prst="rect">
+                      <a:avLst/>
+                    </a:prstGeom>
+                    <a:noFill/>
+                    <a:ln>
+                      <a:noFill/>
+                    </a:ln>
+                  </pic:spPr>
+                </pic:pic>
+              </a:graphicData>
+            </a:graphic>
+          </wp:inline>
+        </w:drawing>
+      </w:r>
+    </w:p>
+    <w:p>
+      <w:pPr>
+        <w:shd w:val="clear" w:color="auto" w:fill="FFFFFF"/>
+        <w:spacing w:before="360" w:after="0" w:line="240" w:lineRule="auto"/>
+        <w:rPr>
+          <w:rFonts w:ascii="Segoe UI" w:eastAsia="Times New Roman" w:hAnsi="Segoe UI" w:cs="Segoe UI"/>
+          <w:color w:val="1B1B1B"/>
+          <w:spacing w:val="-1"/>
+          <w:sz w:val="27"/>
+          <w:szCs w:val="27"/>
+        </w:rPr>
+      </w:pPr>
+    </w:p>
     <w:sectPr>
       <w:pgSz w:w="12240" w:h="15840"/>
       <w:pgMar w:top="1440" w:right="1440" w:bottom="1440" w:left="1440" w:header="720" w:footer="720" w:gutter="0"/>
@@ -9028,6 +9180,29 @@
       <w:szCs w:val="48"/>
     </w:rPr>
   </w:style>
+  <w:style w:type="paragraph" w:styleId="Heading2">
+    <w:name w:val="heading 2"/>
+    <w:basedOn w:val="Normal"/>
+    <w:next w:val="Normal"/>
+    <w:link w:val="Heading2Char"/>
+    <w:uiPriority w:val="9"/>
+    <w:semiHidden/>
+    <w:unhideWhenUsed/>
+    <w:qFormat/>
+    <w:rsid w:val="00E92F99"/>
+    <w:pPr>
+      <w:keepNext/>
+      <w:keepLines/>
+      <w:spacing w:before="40" w:after="0"/>
+      <w:outlineLvl w:val="1"/>
+    </w:pPr>
+    <w:rPr>
+      <w:rFonts w:asciiTheme="majorHAnsi" w:eastAsiaTheme="majorEastAsia" w:hAnsiTheme="majorHAnsi" w:cstheme="majorBidi"/>
+      <w:color w:val="2F5496" w:themeColor="accent1" w:themeShade="BF"/>
+      <w:sz w:val="26"/>
+      <w:szCs w:val="26"/>
+    </w:rPr>
+  </w:style>
   <w:style w:type="character" w:default="1" w:styleId="DefaultParagraphFont">
     <w:name w:val="Default Paragraph Font"/>
     <w:uiPriority w:val="1"/>
@@ -9114,6 +9289,43 @@
       <w:rFonts w:ascii="Segoe UI" w:hAnsi="Segoe UI" w:cs="Segoe UI"/>
       <w:sz w:val="18"/>
       <w:szCs w:val="18"/>
+    </w:rPr>
+  </w:style>
+  <w:style w:type="character" w:styleId="Hyperlink">
+    <w:name w:val="Hyperlink"/>
+    <w:basedOn w:val="DefaultParagraphFont"/>
+    <w:uiPriority w:val="99"/>
+    <w:unhideWhenUsed/>
+    <w:rsid w:val="00E92F99"/>
+    <w:rPr>
+      <w:color w:val="0563C1" w:themeColor="hyperlink"/>
+      <w:u w:val="single"/>
+    </w:rPr>
+  </w:style>
+  <w:style w:type="character" w:styleId="UnresolvedMention">
+    <w:name w:val="Unresolved Mention"/>
+    <w:basedOn w:val="DefaultParagraphFont"/>
+    <w:uiPriority w:val="99"/>
+    <w:semiHidden/>
+    <w:unhideWhenUsed/>
+    <w:rsid w:val="00E92F99"/>
+    <w:rPr>
+      <w:color w:val="605E5C"/>
+      <w:shd w:val="clear" w:color="auto" w:fill="E1DFDD"/>
+    </w:rPr>
+  </w:style>
+  <w:style w:type="character" w:customStyle="1" w:styleId="Heading2Char">
+    <w:name w:val="Heading 2 Char"/>
+    <w:basedOn w:val="DefaultParagraphFont"/>
+    <w:link w:val="Heading2"/>
+    <w:uiPriority w:val="9"/>
+    <w:semiHidden/>
+    <w:rsid w:val="00E92F99"/>
+    <w:rPr>
+      <w:rFonts w:asciiTheme="majorHAnsi" w:eastAsiaTheme="majorEastAsia" w:hAnsiTheme="majorHAnsi" w:cstheme="majorBidi"/>
+      <w:color w:val="2F5496" w:themeColor="accent1" w:themeShade="BF"/>
+      <w:sz w:val="26"/>
+      <w:szCs w:val="26"/>
     </w:rPr>
   </w:style>
 </w:styles>

</xml_diff>